<commit_message>
Began project summary, finished team organization, software development process, and communication policies.
</commit_message>
<xml_diff>
--- a/docs/Project Plan - Template.docx
+++ b/docs/Project Plan - Template.docx
@@ -26,10 +26,10 @@
         <w:t xml:space="preserve">This project aims to build </w:t>
       </w:r>
       <w:r>
-        <w:t>a system for running an auction at a school or church activity</w:t>
-      </w:r>
-      <w:r>
-        <w:t>.</w:t>
+        <w:t xml:space="preserve">a system for </w:t>
+      </w:r>
+      <w:r>
+        <w:t>simulating a Frappuccino shop.</w:t>
       </w:r>
     </w:p>
     <w:p>
@@ -39,13 +39,34 @@
         </w:rPr>
       </w:pPr>
       <w:r>
-        <w:t>The auction system will be for managing a live event, not running an online auction like e-bay</w:t>
-      </w:r>
-      <w:r>
-        <w:t>.</w:t>
-      </w:r>
-      <w:r>
-        <w:t xml:space="preserve"> It aims to replace paper voting with a mobile phone system so that people can know what they’ve spent so far and will also help tally the results at the end of the night. The system will support both a silent auction and a live auction and be capable of running on a PC (for an administrator) and iOS and Android mobile devices.</w:t>
+        <w:t xml:space="preserve">The system allows customers to visit and </w:t>
+      </w:r>
+      <w:r>
+        <w:t xml:space="preserve">purchase a Frappuccino. </w:t>
+      </w:r>
+      <w:r>
+        <w:t>The system includes an economy where customers can add money to their account to</w:t>
+      </w:r>
+      <w:r>
+        <w:t xml:space="preserve"> use to</w:t>
+      </w:r>
+      <w:r>
+        <w:t xml:space="preserve"> purchase</w:t>
+      </w:r>
+      <w:r>
+        <w:t xml:space="preserve"> drinks</w:t>
+      </w:r>
+      <w:r>
+        <w:t xml:space="preserve">, workers are paid by the hour, and the manager can purchase ingredients for the shop. </w:t>
+      </w:r>
+      <w:r>
+        <w:t xml:space="preserve">Money from customer purchases should be transferred to the </w:t>
+      </w:r>
+      <w:r>
+        <w:t xml:space="preserve">manager, who can then distribute wages to workers. </w:t>
+      </w:r>
+      <w:r>
+        <w:t>The system will run as a website.</w:t>
       </w:r>
     </w:p>
     <w:p>
@@ -55,56 +76,28 @@
       <w:r>
         <w:t>Team Organization</w:t>
       </w:r>
+      <w:bookmarkStart w:id="2" w:name="Process"/>
       <w:bookmarkEnd w:id="1"/>
     </w:p>
     <w:p>
-      <w:pPr>
-        <w:rPr>
-          <w:i/>
-          <w:highlight w:val="yellow"/>
-        </w:rPr>
-      </w:pPr>
-      <w:r>
-        <w:rPr>
-          <w:i/>
-          <w:highlight w:val="yellow"/>
-        </w:rPr>
-        <w:t xml:space="preserve">(The team description should be complete and accurate, yet concise. You may refer to the text book or other authors for standard team organizations. Be sure to describe any team philosophies that you intend </w:t>
-      </w:r>
-      <w:r>
-        <w:rPr>
-          <w:i/>
-          <w:highlight w:val="yellow"/>
-        </w:rPr>
-        <w:t xml:space="preserve">to </w:t>
-      </w:r>
-      <w:r>
-        <w:rPr>
-          <w:i/>
-          <w:highlight w:val="yellow"/>
-        </w:rPr>
-        <w:t>adapt (e.g. egoless programming). You may use a figure to describe your team organization.</w:t>
-      </w:r>
-      <w:r>
-        <w:rPr>
-          <w:i/>
-          <w:highlight w:val="yellow"/>
-        </w:rPr>
-        <w:t xml:space="preserve">  Also, you may anticipate shifts in responsibilities as the project progresses</w:t>
-      </w:r>
-      <w:r>
-        <w:rPr>
-          <w:i/>
-          <w:highlight w:val="yellow"/>
-        </w:rPr>
-        <w:t>)</w:t>
+      <w:r>
+        <w:t>Project Manager: Zachary Harrison</w:t>
       </w:r>
     </w:p>
     <w:p>
+      <w:r>
+        <w:t>Git Repository Host: Zachary Harrison</w:t>
+      </w:r>
+    </w:p>
+    <w:p>
+      <w:r>
+        <w:t xml:space="preserve">Designers and Developers: Keldon Boehmer, Zachary Harrison, Jensen Judkins, Noah Knight </w:t>
+      </w:r>
+    </w:p>
+    <w:p>
       <w:pPr>
         <w:pStyle w:val="Heading1"/>
       </w:pPr>
-      <w:bookmarkStart w:id="2" w:name="Process"/>
       <w:r>
         <w:t>Software Development Process</w:t>
       </w:r>
@@ -559,18 +552,33 @@
       </w:r>
     </w:p>
     <w:p>
-      <w:pPr>
-        <w:rPr>
-          <w:i/>
-          <w:highlight w:val="yellow"/>
-        </w:rPr>
-      </w:pPr>
-      <w:r>
-        <w:rPr>
-          <w:i/>
-          <w:highlight w:val="yellow"/>
-        </w:rPr>
-        <w:t>(Describe your communication policies and procedures.)</w:t>
+      <w:r>
+        <w:t>Discord</w:t>
+      </w:r>
+      <w:r>
+        <w:t xml:space="preserve"> – Primary location for coordination as a team. Text chat </w:t>
+      </w:r>
+      <w:r>
+        <w:t xml:space="preserve">to communicate what we are working on and have finished as well as assist one another with any questions/problems. Voice calls will be used for meetings. </w:t>
+      </w:r>
+    </w:p>
+    <w:p>
+      <w:r>
+        <w:t>GitHub – Used for version control, and for each member to upload their completed work for team review.</w:t>
+      </w:r>
+    </w:p>
+    <w:p>
+      <w:pPr>
+        <w:pStyle w:val="Heading1"/>
+      </w:pPr>
+      <w:r>
+        <w:t>Risk Analysis</w:t>
+      </w:r>
+    </w:p>
+    <w:p/>
+    <w:p>
+      <w:r>
+        <w:t>TBD</w:t>
       </w:r>
     </w:p>
     <w:p>

</xml_diff>